<commit_message>
Update Video Summarization Using Deep Neural Networks.docx
</commit_message>
<xml_diff>
--- a/Document/Video Summarization Using Deep Neural Networks.docx
+++ b/Document/Video Summarization Using Deep Neural Networks.docx
@@ -5553,25 +5553,42 @@
         <w:pStyle w:val="Heading1"/>
       </w:pPr>
       <w:r>
-        <w:t>Đánh</w:t>
-      </w:r>
-      <w:r>
-        <w:rPr>
-          <w:lang w:val="vi-VN"/>
-        </w:rPr>
-        <w:t xml:space="preserve"> Giá Tóm Tắt Video</w:t>
+        <w:rPr>
+          <w:lang w:val="vi-VN"/>
+        </w:rPr>
+        <w:t xml:space="preserve">Thực Nghiệm, Phân Tích Và Đánh </w:t>
+      </w:r>
+      <w:r>
+        <w:rPr>
+          <w:smallCaps w:val="0"/>
+          <w:spacing w:val="-1"/>
+          <w:lang w:eastAsia="x-none"/>
+        </w:rPr>
+        <w:t>Gi</w:t>
+      </w:r>
+      <w:r>
+        <w:rPr>
+          <w:lang w:val="vi-VN"/>
+        </w:rPr>
+        <w:t xml:space="preserve">á </w:t>
       </w:r>
     </w:p>
     <w:p>
       <w:pPr>
         <w:pStyle w:val="Heading2"/>
         <w:ind w:start="14.20pt"/>
-      </w:pPr>
-      <w:r>
-        <w:rPr>
-          <w:lang w:val="vi-VN"/>
-        </w:rPr>
-        <w:t>Tập dữ liệu</w:t>
+        <w:rPr>
+          <w:lang w:val="vi-VN"/>
+        </w:rPr>
+      </w:pPr>
+      <w:r>
+        <w:t>Các</w:t>
+      </w:r>
+      <w:r>
+        <w:rPr>
+          <w:lang w:val="vi-VN"/>
+        </w:rPr>
+        <w:t xml:space="preserve"> bước thực hiện giải bài toán</w:t>
       </w:r>
     </w:p>
     <w:p>
@@ -5579,6 +5596,63 @@
         <w:ind w:firstLine="21.30pt"/>
         <w:jc w:val="both"/>
         <w:rPr>
+          <w:lang w:val="vi-VN"/>
+        </w:rPr>
+      </w:pPr>
+      <w:r>
+        <w:rPr>
+          <w:lang w:val="vi-VN"/>
+        </w:rPr>
+        <w:t>Bước 1: Classify</w:t>
+      </w:r>
+    </w:p>
+    <w:p>
+      <w:pPr>
+        <w:ind w:firstLine="21.30pt"/>
+        <w:jc w:val="both"/>
+        <w:rPr>
+          <w:lang w:val="vi-VN"/>
+        </w:rPr>
+      </w:pPr>
+      <w:r>
+        <w:rPr>
+          <w:lang w:val="vi-VN"/>
+        </w:rPr>
+        <w:t>Training mô hình CNN bằng những tập dữ liệu đã được gắn nhãn trước.</w:t>
+      </w:r>
+    </w:p>
+    <w:p>
+      <w:pPr>
+        <w:ind w:firstLine="21.30pt"/>
+        <w:jc w:val="both"/>
+        <w:rPr>
+          <w:lang w:val="vi-VN"/>
+        </w:rPr>
+      </w:pPr>
+      <w:r>
+        <w:rPr>
+          <w:lang w:val="vi-VN"/>
+        </w:rPr>
+        <w:t>Dữ liệu được tham khảo và lấy trên Kaggle.</w:t>
+      </w:r>
+    </w:p>
+    <w:p>
+      <w:pPr>
+        <w:pStyle w:val="Heading2"/>
+        <w:ind w:start="14.20pt"/>
+      </w:pPr>
+      <w:r>
+        <w:rPr>
+          <w:lang w:val="vi-VN"/>
+        </w:rPr>
+        <w:t>Tập dữ liệu</w:t>
+      </w:r>
+    </w:p>
+    <w:p>
+      <w:pPr>
+        <w:ind w:firstLine="21.30pt"/>
+        <w:jc w:val="both"/>
+        <w:rPr>
           <w:noProof/>
         </w:rPr>
       </w:pPr>
@@ -5704,7 +5778,14 @@
         <w:rPr>
           <w:noProof/>
         </w:rPr>
-        <w:t>, do 5 người dùng tạo ra. Thời lượng video từ 1 đến 4 phút đối với OVP và từ 1 đến 10 phút đối với Youtube. Cả hai dataset đều bao gồm các video có nội dung video đa dạng, chẳng hạn như phim tài liệu, video giáo dục, phù du, lịch sử và bài giảng (OVP) và phim hoạt hình, tin tức, thể thao, quảng cáo, TV-shows và video gia đình (Youtube).</w:t>
+        <w:t xml:space="preserve">, do 5 người dùng tạo ra. Thời lượng video từ 1 đến 4 phút đối với OVP và từ 1 đến 10 phút đối với Youtube. Cả hai dataset đều bao gồm </w:t>
+      </w:r>
+      <w:r>
+        <w:rPr>
+          <w:noProof/>
+        </w:rPr>
+        <w:lastRenderedPageBreak/>
+        <w:t>các video có nội dung video đa dạng, chẳng hạn như phim tài liệu, video giáo dục, phù du, lịch sử và bài giảng (OVP) và phim hoạt hình, tin tức, thể thao, quảng cáo, TV-shows và video gia đình (Youtube).</w:t>
       </w:r>
     </w:p>
     <w:p>
@@ -5719,14 +5800,7 @@
         <w:rPr>
           <w:noProof/>
         </w:rPr>
-        <w:t xml:space="preserve">Với kích thước của từng dataset này, chúng tôi thảo luận rằng thiếu các dataset được chú thích quy mô lớn có thể hữu </w:t>
-      </w:r>
-      <w:r>
-        <w:rPr>
-          <w:noProof/>
-        </w:rPr>
-        <w:lastRenderedPageBreak/>
-        <w:t>ích để cải thiện việc đào tạo các kiến trúc deep learning có giám sát phức tạp.</w:t>
+        <w:t>Với kích thước của từng dataset này, chúng tôi thảo luận rằng thiếu các dataset được chú thích quy mô lớn có thể hữu ích để cải thiện việc đào tạo các kiến trúc deep learning có giám sát phức tạp.</w:t>
       </w:r>
     </w:p>
     <w:p>
@@ -5836,14 +5910,7 @@
           <w:noProof/>
           <w:lang w:val="en-US"/>
         </w:rPr>
-        <w:t xml:space="preserve">Theo như tập dữ liệu VTW có liên quan, nó bao gồm 18100 video miền mở, với 2000 video trong số đó được </w:t>
-      </w:r>
-      <w:r>
-        <w:rPr>
-          <w:noProof/>
-          <w:lang w:val="en-US"/>
-        </w:rPr>
-        <w:t xml:space="preserve">chú thích dưới dạng điểm đánh dấu </w:t>
+        <w:t xml:space="preserve">Theo như tập dữ liệu VTW có liên quan, nó bao gồm 18100 video miền mở, với 2000 video trong số đó được chú thích dưới dạng điểm đánh dấu </w:t>
       </w:r>
       <w:r>
         <w:rPr>
@@ -5901,7 +5968,21 @@
           <w:noProof/>
           <w:lang w:val="en-US"/>
         </w:rPr>
-        <w:t>Cuối cùng, FPVSum là datasey tóm tắt video ở</w:t>
+        <w:t>Cuối cùng, FPVSum là datase</w:t>
+      </w:r>
+      <w:r>
+        <w:rPr>
+          <w:noProof/>
+          <w:lang w:val="en-US"/>
+        </w:rPr>
+        <w:t>t</w:t>
+      </w:r>
+      <w:r>
+        <w:rPr>
+          <w:noProof/>
+          <w:lang w:val="en-US"/>
+        </w:rPr>
+        <w:t xml:space="preserve"> tóm tắt video ở</w:t>
       </w:r>
       <w:r>
         <w:rPr>
@@ -5989,7 +6070,7 @@
     </w:p>
     <w:tbl>
       <w:tblPr>
-        <w:tblW w:w="375.65pt" w:type="dxa"/>
+        <w:tblW w:w="446.65pt" w:type="dxa"/>
         <w:jc w:val="center"/>
         <w:tblBorders>
           <w:top w:val="single" w:sz="2" w:space="0" w:color="auto"/>
@@ -6008,6 +6089,7 @@
         <w:gridCol w:w="992"/>
         <w:gridCol w:w="1847"/>
         <w:gridCol w:w="1272"/>
+        <w:gridCol w:w="1420"/>
         <w:gridCol w:w="1420"/>
       </w:tblGrid>
       <w:tr>
@@ -6144,7 +6226,27 @@
               <w:rPr>
                 <w:lang w:val="vi-VN"/>
               </w:rPr>
-              <w:t>Số lượng chú thích trên mỗi video</w:t>
+              <w:t>Số lượng frame ảnh</w:t>
+            </w:r>
+          </w:p>
+        </w:tc>
+        <w:tc>
+          <w:tcPr>
+            <w:tcW w:w="71pt" w:type="dxa"/>
+            <w:vAlign w:val="center"/>
+          </w:tcPr>
+          <w:p>
+            <w:pPr>
+              <w:pStyle w:val="tablecolsubhead"/>
+              <w:rPr>
+                <w:lang w:val="vi-VN"/>
+              </w:rPr>
+            </w:pPr>
+            <w:r>
+              <w:rPr>
+                <w:lang w:val="vi-VN"/>
+              </w:rPr>
+              <w:t>Số lượng frame còn lại</w:t>
             </w:r>
           </w:p>
         </w:tc>
@@ -6191,18 +6293,12 @@
               <w:rPr>
                 <w:lang w:val="vi-VN"/>
               </w:rPr>
-              <w:instrText xml:space="preserve"> REF _Ref100071336 \r \h </w:instrText>
+              <w:instrText xml:space="preserve"> REF _Ref100071336 \r \h  \* MERGEFORMAT </w:instrText>
             </w:r>
             <w:r>
               <w:rPr>
                 <w:lang w:val="vi-VN"/>
               </w:rPr>
-            </w:r>
-            <w:r>
-              <w:rPr>
-                <w:lang w:val="vi-VN"/>
-              </w:rPr>
-              <w:instrText xml:space="preserve"> \* MERGEFORMAT </w:instrText>
             </w:r>
             <w:r>
               <w:rPr>
@@ -6335,6 +6431,21 @@
             </w:r>
           </w:p>
         </w:tc>
+        <w:tc>
+          <w:tcPr>
+            <w:tcW w:w="71pt" w:type="dxa"/>
+            <w:vAlign w:val="center"/>
+          </w:tcPr>
+          <w:p>
+            <w:pPr>
+              <w:rPr>
+                <w:sz w:val="16"/>
+                <w:szCs w:val="16"/>
+                <w:lang w:val="vi-VN"/>
+              </w:rPr>
+            </w:pPr>
+          </w:p>
+        </w:tc>
       </w:tr>
       <w:tr>
         <w:trPr>
@@ -6370,18 +6481,12 @@
               <w:rPr>
                 <w:lang w:val="vi-VN"/>
               </w:rPr>
-              <w:instrText xml:space="preserve"> REF _Ref98942246 \r \h </w:instrText>
+              <w:instrText xml:space="preserve"> REF _Ref98942246 \r \h  \* MERGEFORMAT </w:instrText>
             </w:r>
             <w:r>
               <w:rPr>
                 <w:lang w:val="vi-VN"/>
               </w:rPr>
-            </w:r>
-            <w:r>
-              <w:rPr>
-                <w:lang w:val="vi-VN"/>
-              </w:rPr>
-              <w:instrText xml:space="preserve"> \* MERGEFORMAT </w:instrText>
             </w:r>
             <w:r>
               <w:rPr>
@@ -6531,6 +6636,21 @@
             </w:r>
           </w:p>
         </w:tc>
+        <w:tc>
+          <w:tcPr>
+            <w:tcW w:w="71pt" w:type="dxa"/>
+            <w:vAlign w:val="center"/>
+          </w:tcPr>
+          <w:p>
+            <w:pPr>
+              <w:rPr>
+                <w:sz w:val="16"/>
+                <w:szCs w:val="16"/>
+                <w:lang w:val="vi-VN"/>
+              </w:rPr>
+            </w:pPr>
+          </w:p>
+        </w:tc>
       </w:tr>
       <w:tr>
         <w:trPr>
@@ -6676,6 +6796,21 @@
             </w:r>
           </w:p>
         </w:tc>
+        <w:tc>
+          <w:tcPr>
+            <w:tcW w:w="71pt" w:type="dxa"/>
+            <w:vAlign w:val="center"/>
+          </w:tcPr>
+          <w:p>
+            <w:pPr>
+              <w:rPr>
+                <w:sz w:val="16"/>
+                <w:szCs w:val="16"/>
+                <w:lang w:val="vi-VN"/>
+              </w:rPr>
+            </w:pPr>
+          </w:p>
+        </w:tc>
       </w:tr>
     </w:tbl>
     <w:p>
@@ -6811,13 +6946,7 @@
         <w:rPr>
           <w:lang w:val="vi-VN"/>
         </w:rPr>
-        <w:t xml:space="preserve">Tập </w:t>
-      </w:r>
-      <w:r>
-        <w:rPr>
-          <w:lang w:val="vi-VN"/>
-        </w:rPr>
-        <w:t>Dữ Liệu</w:t>
+        <w:t>Tập Dữ Liệu</w:t>
       </w:r>
       <w:r>
         <w:rPr>
@@ -7090,16 +7219,6 @@
     </w:p>
     <w:p>
       <w:pPr>
-        <w:pStyle w:val="BodyText"/>
-        <w:ind w:firstLine="0pt"/>
-        <w:rPr>
-          <w:noProof/>
-          <w:lang w:val="en-US"/>
-        </w:rPr>
-      </w:pPr>
-    </w:p>
-    <w:p>
-      <w:pPr>
         <w:pStyle w:val="Heading2"/>
         <w:ind w:start="14.20pt"/>
       </w:pPr>
@@ -7116,6 +7235,28 @@
     <w:p>
       <w:pPr>
         <w:pStyle w:val="BodyText"/>
+        <w:rPr>
+          <w:lang w:val="vi-VN"/>
+        </w:rPr>
+      </w:pPr>
+      <w:r>
+        <w:rPr>
+          <w:lang w:val="vi-VN"/>
+        </w:rPr>
+        <w:t>Thử nghiệm trên 10 videos khác nhau tương ứng với 10 chủ đề khác nhau. Được lấy từ Youtube.</w:t>
+      </w:r>
+    </w:p>
+    <w:p>
+      <w:pPr>
+        <w:pStyle w:val="BodyText"/>
+        <w:rPr>
+          <w:lang w:val="vi-VN"/>
+        </w:rPr>
+      </w:pPr>
+    </w:p>
+    <w:p>
+      <w:pPr>
+        <w:pStyle w:val="BodyText"/>
       </w:pPr>
       <w:r>
         <w:rPr>
@@ -7138,6 +7279,7 @@
         <w:pStyle w:val="Heading5"/>
       </w:pPr>
       <w:r>
+        <w:lastRenderedPageBreak/>
         <w:t>References</w:t>
       </w:r>
     </w:p>
@@ -7222,552 +7364,552 @@
         <w:rPr>
           <w:lang w:val="en-VN"/>
         </w:rPr>
+        <w:t>B. T. Truong and S. Venkatesh, “Video Abstraction: A Systematic Review and Classification,” ACM Trans. Multimedia Comput. Commun. Appl., vol. 3, no. 1, p. 3–es, Feb. 2007.</w:t>
+      </w:r>
+      <w:bookmarkEnd w:id="2"/>
+    </w:p>
+    <w:p>
+      <w:pPr>
+        <w:pStyle w:val="references"/>
+        <w:rPr>
+          <w:lang w:val="en-VN"/>
+        </w:rPr>
+      </w:pPr>
+      <w:bookmarkStart w:id="3" w:name="_Ref98286883"/>
+      <w:r>
+        <w:rPr>
+          <w:lang w:val="en-VN"/>
+        </w:rPr>
+        <w:t>A. G. Money and H. Agius, “Video summarisation: A conceptual framework and survey of the state of the art,” Journal of Visual Communication and Image Representation, vol. 19, no. 2, pp. 121 – 143, 2008.</w:t>
+      </w:r>
+      <w:bookmarkEnd w:id="3"/>
+    </w:p>
+    <w:p>
+      <w:pPr>
+        <w:pStyle w:val="references"/>
+        <w:rPr>
+          <w:lang w:val="en-VN"/>
+        </w:rPr>
+      </w:pPr>
+      <w:bookmarkStart w:id="4" w:name="_Ref98286898"/>
+      <w:r>
+        <w:rPr>
+          <w:lang w:val="en-VN"/>
+        </w:rPr>
+        <w:t>R. M. Jiang, A. H. Sadka, and D. Crookes, Advances in Video Summarization and Skimming. Berlin, Heidelberg: Springer Berlin Heidelberg, 2009, pp. 27–50.</w:t>
+      </w:r>
+      <w:bookmarkEnd w:id="4"/>
+    </w:p>
+    <w:p>
+      <w:pPr>
+        <w:pStyle w:val="references"/>
+        <w:rPr>
+          <w:lang w:val="en-VN"/>
+        </w:rPr>
+      </w:pPr>
+      <w:bookmarkStart w:id="5" w:name="_Ref98286909"/>
+      <w:r>
+        <w:rPr>
+          <w:lang w:val="en-VN"/>
+        </w:rPr>
+        <w:t>W. Hu, N. Xie, L. Li, X. Zeng, and S. Maybank, “A Survey on Visual Content-Based Video Indexing and Retrieval,” IEEE Trans. on Systems, Man, and Cybernetics, Part C (Applications and Reviews), vol. 41, no. 6, pp. 797–819, 2011.</w:t>
+      </w:r>
+      <w:bookmarkEnd w:id="5"/>
+    </w:p>
+    <w:p>
+      <w:pPr>
+        <w:pStyle w:val="references"/>
+        <w:rPr>
+          <w:lang w:val="en-VN"/>
+        </w:rPr>
+      </w:pPr>
+      <w:bookmarkStart w:id="6" w:name="_Ref98286919"/>
+      <w:r>
+        <w:rPr>
+          <w:lang w:val="en-VN"/>
+        </w:rPr>
+        <w:t>M. Ajmal, M. H. Ashraf, M. Shakir, Y. Abbas, and F. A. Shah, “Video Summarization: Techniques and Classification,” in Computer Vision and Graphics, L. Bolc, R. Tadeusiewicz, L. J. Chmielewski, and K. Wojciechowski, Eds. Berlin, Heidelberg: Springer Berlin Heidelberg, 2012, pp. 1–13.</w:t>
+      </w:r>
+      <w:bookmarkEnd w:id="6"/>
+    </w:p>
+    <w:p>
+      <w:pPr>
+        <w:pStyle w:val="references"/>
+        <w:rPr>
+          <w:lang w:val="en-VN"/>
+        </w:rPr>
+      </w:pPr>
+      <w:bookmarkStart w:id="7" w:name="_Ref98286935"/>
+      <w:r>
+        <w:rPr>
+          <w:lang w:val="en-VN"/>
+        </w:rPr>
+        <w:t>A. G. del Molino, C. Tan, J. Lim, and A. Tan, “Summarization of Egocentric Videos: A Comprehensive Survey,” IEEE Trans. on HumanMachine Systems, vol. 47, no. 1, pp. 65–76, Feb 2017.</w:t>
+      </w:r>
+      <w:bookmarkEnd w:id="7"/>
+    </w:p>
+    <w:p>
+      <w:pPr>
+        <w:pStyle w:val="references"/>
+        <w:rPr>
+          <w:lang w:val="en-VN"/>
+        </w:rPr>
+      </w:pPr>
+      <w:bookmarkStart w:id="8" w:name="_Ref98286944"/>
+      <w:r>
+        <w:rPr>
+          <w:lang w:val="en-VN"/>
+        </w:rPr>
+        <w:t>M. Basavarajaiah and P. Sharma, “Survey of Compressed Domain Video Summarization Techniques,” ACM Computing Surveys, vol. 52, no. 6, Oct. 2019.</w:t>
+      </w:r>
+      <w:bookmarkEnd w:id="8"/>
+    </w:p>
+    <w:p>
+      <w:pPr>
+        <w:pStyle w:val="references"/>
+        <w:rPr>
+          <w:lang w:val="en-VN"/>
+        </w:rPr>
+      </w:pPr>
+      <w:bookmarkStart w:id="9" w:name="_Ref98287022"/>
+      <w:r>
+        <w:rPr>
+          <w:lang w:val="en-VN"/>
+        </w:rPr>
+        <w:t>V. V. K., D. Sen, and B. Raman, “Video Skimming: Taxonomy and Comprehensive Survey,” ACM Computing Surveys, vol. 52, no. 5, Sep. 2019.</w:t>
+      </w:r>
+      <w:bookmarkEnd w:id="9"/>
+    </w:p>
+    <w:p>
+      <w:pPr>
+        <w:pStyle w:val="references"/>
+        <w:rPr>
+          <w:lang w:val="en-VN"/>
+        </w:rPr>
+      </w:pPr>
+      <w:r>
+        <w:rPr>
+          <w:lang w:val="en-VN"/>
+        </w:rPr>
+        <w:t>M. Gygli, H. Grabner, and L. V. Gool, “Video summarization by learning submodular mixtures of objectives,” in 2015 IEEE/CVF Conf. on Computer Vision and Pattern Recognition (CVPR), June 2015, pp. 3090–3098.</w:t>
+      </w:r>
+    </w:p>
+    <w:p>
+      <w:pPr>
+        <w:pStyle w:val="references"/>
+        <w:rPr>
+          <w:lang w:val="en-VN"/>
+        </w:rPr>
+      </w:pPr>
+      <w:r>
+        <w:rPr>
+          <w:lang w:val="en-VN"/>
+        </w:rPr>
+        <w:t>K. Zhang, W.-L. Chao, F. Sha, and K. Grauman, “Summary Transfer: Exemplar-Based Subset Selection for Video Summarization,” in 2016 IEEE/CVF Conf. on Computer Vision and Pattern Recognition (CVPR), 2016, pp. 1059–1067.</w:t>
+      </w:r>
+    </w:p>
+    <w:p>
+      <w:pPr>
+        <w:pStyle w:val="references"/>
+        <w:rPr>
+          <w:lang w:val="en-VN"/>
+        </w:rPr>
+      </w:pPr>
+      <w:bookmarkStart w:id="10" w:name="_Ref98287143"/>
+      <w:r>
+        <w:rPr>
+          <w:lang w:val="en-VN"/>
+        </w:rPr>
+        <w:t>M. Ma, S. Mei, S. Wan, Z. Wang, D. D. Feng, and M. Bennamoun, “Similarity based block sparse subset selection for video summarization,” IEEE Trans. on Circuits and Systems for Video Technology, pp. 1–1, 2020.</w:t>
+      </w:r>
+      <w:bookmarkEnd w:id="10"/>
+    </w:p>
+    <w:p>
+      <w:pPr>
+        <w:pStyle w:val="references"/>
+        <w:rPr>
+          <w:lang w:val="en-VN"/>
+        </w:rPr>
+      </w:pPr>
+      <w:bookmarkStart w:id="11" w:name="_Ref98938574"/>
+      <w:r>
+        <w:rPr>
+          <w:lang w:val="en-VN"/>
+        </w:rPr>
+        <w:t>Y. Li, T. Zhang, and D. Tretter, “An overview of video abstraction techniques,” Hewlett Packard, Technical Reports, 01 2001.</w:t>
+      </w:r>
+      <w:bookmarkEnd w:id="11"/>
+    </w:p>
+    <w:p>
+      <w:pPr>
+        <w:pStyle w:val="references"/>
+        <w:rPr>
+          <w:lang w:val="en-VN"/>
+        </w:rPr>
+      </w:pPr>
+      <w:bookmarkStart w:id="12" w:name="_Ref98938587"/>
+      <w:r>
+        <w:rPr>
+          <w:lang w:val="en-VN"/>
+        </w:rPr>
+        <w:t>J. Calic, D. P. Gibson, and N. W. Campbell, “Efficient Layout of Comic-Like Video Summaries,” IEEE Trans. on Circuits and Systems for Video Technology, vol. 17, no. 7, pp. 931–936, July 2007.</w:t>
+      </w:r>
+      <w:bookmarkEnd w:id="12"/>
+    </w:p>
+    <w:p>
+      <w:pPr>
+        <w:pStyle w:val="references"/>
+        <w:rPr>
+          <w:lang w:val="en-VN"/>
+        </w:rPr>
+      </w:pPr>
+      <w:bookmarkStart w:id="13" w:name="_Ref98938589"/>
+      <w:r>
+        <w:rPr>
+          <w:lang w:val="en-VN"/>
+        </w:rPr>
+        <w:t>T. Wang, T. Mei, X. Hua, X. Liu, and H. Zhou, “Video Collage: A Novel Presentation of Video Sequence,” in 2007 IEEE Int. Conf. on Multimedia and Expo, July 2007, pp. 1479–1482.</w:t>
+      </w:r>
+      <w:bookmarkEnd w:id="13"/>
+    </w:p>
+    <w:p>
+      <w:pPr>
+        <w:pStyle w:val="references"/>
+        <w:rPr>
+          <w:lang w:val="en-VN"/>
+        </w:rPr>
+      </w:pPr>
+      <w:bookmarkStart w:id="14" w:name="_Ref98938723"/>
+      <w:r>
+        <w:rPr>
+          <w:lang w:val="en-VN"/>
+        </w:rPr>
+        <w:t>C. Szegedy, Wei Liu, Yangqing Jia, P. Sermanet, S. Reed, D. Anguelov, D. Erhan, V. Vanhoucke, and A. Rabinovich, “Going deeper with convolutions,” in 2015 IEEE/CVF Conf. on Computer Vision and Pattern Recognition (CVPR), June 2015, pp. 1–9.</w:t>
+      </w:r>
+      <w:bookmarkEnd w:id="14"/>
+    </w:p>
+    <w:p>
+      <w:pPr>
+        <w:pStyle w:val="references"/>
+        <w:rPr>
+          <w:lang w:val="en-VN"/>
+        </w:rPr>
+      </w:pPr>
+      <w:r>
+        <w:rPr>
+          <w:lang w:val="en-VN"/>
+        </w:rPr>
+        <w:t>C. Szegedy, V. Vanhoucke, S. Ioffe, J. Shlens, and Z. Wojna, “Rethinking the inception architecture for computer vision,” in 2016 IEEE/CVF Conf. on Computer Vision and Pattern Recognition (CVPR), 2016, pp. 2818–2826.</w:t>
+      </w:r>
+    </w:p>
+    <w:p>
+      <w:pPr>
+        <w:pStyle w:val="references"/>
+        <w:rPr>
+          <w:lang w:val="en-VN"/>
+        </w:rPr>
+      </w:pPr>
+      <w:bookmarkStart w:id="15" w:name="_Ref98938741"/>
+      <w:r>
+        <w:rPr>
+          <w:lang w:val="en-VN"/>
+        </w:rPr>
+        <w:t>A. Krizhevsky, I. Sutskever, and G. E. Hinton, “Imagenet classification with deep convolutional neural networks,” in Advances in Neural Information Processing Systems, 2012, pp. 1097–1105.</w:t>
+      </w:r>
+      <w:bookmarkEnd w:id="15"/>
+    </w:p>
+    <w:p>
+      <w:pPr>
+        <w:pStyle w:val="references"/>
+        <w:rPr>
+          <w:lang w:val="en-VN"/>
+        </w:rPr>
+      </w:pPr>
+      <w:bookmarkStart w:id="16" w:name="_Ref98938758"/>
+      <w:r>
+        <w:rPr>
+          <w:lang w:val="en-VN"/>
+        </w:rPr>
+        <w:t>K. He, X. Zhang, S. Ren, and J. Sun, “Deep residual learning for image recognition,” in 2016 IEEE/CVF Conf. on Computer Vision and Pattern Recognition (CVPR), 2016, pp. 770–778.</w:t>
+      </w:r>
+      <w:bookmarkEnd w:id="16"/>
+    </w:p>
+    <w:p>
+      <w:pPr>
+        <w:pStyle w:val="references"/>
+        <w:rPr>
+          <w:lang w:val="en-VN"/>
+        </w:rPr>
+      </w:pPr>
+      <w:bookmarkStart w:id="17" w:name="_Ref98938772"/>
+      <w:r>
+        <w:rPr>
+          <w:lang w:val="en-VN"/>
+        </w:rPr>
+        <w:t>K. Simonyan and A. Zisserman, “Very deep convolutional networks for large-scale image recognition,” in Int. Conf. on Learning Representations, 2015</w:t>
+      </w:r>
+      <w:bookmarkEnd w:id="17"/>
+    </w:p>
+    <w:p>
+      <w:pPr>
+        <w:pStyle w:val="references"/>
+        <w:rPr>
+          <w:lang w:val="en-VN"/>
+        </w:rPr>
+      </w:pPr>
+      <w:bookmarkStart w:id="18" w:name="_Ref98938823"/>
+      <w:r>
+        <w:rPr>
+          <w:lang w:val="en-VN"/>
+        </w:rPr>
+        <w:t>K. Zhang, W.-L. Chao, F. Sha, and K. Grauman, “Video Summarization with Long Short-Term Memory,” in Europ. Conf. on Computer Vision (ECCV) 2016, B. Leibe, J. Matas, N. Sebe, and M. Welling, Eds. Cham: Springer International Publishing, 2016, pp. 766–782</w:t>
+      </w:r>
+      <w:bookmarkEnd w:id="18"/>
+    </w:p>
+    <w:p>
+      <w:pPr>
+        <w:pStyle w:val="references"/>
+        <w:rPr>
+          <w:lang w:val="en-VN"/>
+        </w:rPr>
+      </w:pPr>
+      <w:r>
+        <w:rPr>
+          <w:lang w:val="en-VN"/>
+        </w:rPr>
+        <w:t>B. Zhao, X. Li, and X. Lu, “Hierarchical Recurrent Neural Network for Video Summarization,” in Proc. of the 2017 ACM on Multimedia Conf. (MM ’17). New York, NY, USA: ACM, 2017, pp. 863–871.</w:t>
+      </w:r>
+    </w:p>
+    <w:p>
+      <w:pPr>
+        <w:pStyle w:val="references"/>
+        <w:rPr>
+          <w:lang w:val="en-VN"/>
+        </w:rPr>
+      </w:pPr>
+      <w:r>
+        <w:rPr>
+          <w:lang w:val="en-VN"/>
+        </w:rPr>
+        <w:t>L. Lebron Casas and E. Koblents, “Video Summarization with LSTM and Deep Attention Models,” in MultiMedia Modeling, I. Kompatsiaris, B. Huet, V. Mezaris, C. Gurrin, W.-H. Cheng, and S. Vrochidis, Eds. Cham: Springer International Publishing, 2019, pp. 67–79.</w:t>
+      </w:r>
+    </w:p>
+    <w:p>
+      <w:pPr>
+        <w:pStyle w:val="references"/>
+        <w:rPr>
+          <w:lang w:val="en-VN"/>
+        </w:rPr>
+      </w:pPr>
+      <w:r>
+        <w:rPr>
+          <w:lang w:val="en-VN"/>
+        </w:rPr>
+        <w:t>J. Fajtl, H. S. Sokeh, V. Argyriou, D. Monekosso, and P. Remagnino, “Summarizing Videos with Attention,” in Asian Conf. on Computer Vision (ACCV) 2018 Workshops, G. Carneiro and S. You, Eds. Cham: Springer International Publishing, 2019, pp. 39–54.</w:t>
+      </w:r>
+    </w:p>
+    <w:p>
+      <w:pPr>
+        <w:pStyle w:val="references"/>
+        <w:rPr>
+          <w:lang w:val="en-VN"/>
+        </w:rPr>
+      </w:pPr>
+      <w:r>
+        <w:rPr>
+          <w:lang w:val="en-VN"/>
+        </w:rPr>
+        <w:t>Z. Ji, K. Xiong, Y. Pang, and X. Li, “Video Summarization With Attention-Based Encoder–Decoder Networks,” IEEE Trans. on Circuits and Systems for Video Technology, vol. 30, no. 6, pp. 1709–1717, 2020</w:t>
+      </w:r>
+      <w:r>
+        <w:rPr>
+          <w:lang w:val="vi-VN"/>
+        </w:rPr>
+        <w:t>.</w:t>
+      </w:r>
+    </w:p>
+    <w:p>
+      <w:pPr>
+        <w:pStyle w:val="references"/>
+        <w:rPr>
+          <w:lang w:val="en-VN"/>
+        </w:rPr>
+      </w:pPr>
+      <w:r>
+        <w:rPr>
+          <w:lang w:val="en-VN"/>
+        </w:rPr>
+        <w:t>Z. Ji, F. Jiao, Y. Pang, and L. Shao, “Deep attentive and semantic preserving video summarization,” Neurocomputing, vol. 405, pp. 200 – 207, 2020.</w:t>
+      </w:r>
+    </w:p>
+    <w:p>
+      <w:pPr>
+        <w:pStyle w:val="references"/>
+        <w:rPr>
+          <w:lang w:val="en-VN"/>
+        </w:rPr>
+      </w:pPr>
+      <w:r>
+        <w:rPr>
+          <w:lang w:val="en-VN"/>
+        </w:rPr>
+        <w:t>M. Rochan, L. Ye, and Y. Wang, “Video Summarization Using Fully Convolutional Sequence Networks,” in Europ. Conf. on Computer Vision (ECCV) 2018, V. Ferrari, M. Hebert, C. Sminchisescu, and Y. Weiss, Eds. Cham: Springer International Publishing, 2018, pp. 358–374.</w:t>
+      </w:r>
+    </w:p>
+    <w:p>
+      <w:pPr>
+        <w:pStyle w:val="references"/>
+        <w:rPr>
+          <w:lang w:val="en-VN"/>
+        </w:rPr>
+      </w:pPr>
+      <w:r>
+        <w:rPr>
+          <w:lang w:val="en-VN"/>
+        </w:rPr>
+        <w:t>L. Feng, Z. Li, Z. Kuang, and W. Zhang, “Extractive Video Summarizer with Memory Augmented Neural Networks,” in Proc. of the 26th ACM Int. Conf. on Multimedia (MM ’18). New York, NY, USA: ACM, 2018, pp. 976–983.</w:t>
+      </w:r>
+    </w:p>
+    <w:p>
+      <w:pPr>
+        <w:pStyle w:val="references"/>
+        <w:rPr>
+          <w:lang w:val="en-VN"/>
+        </w:rPr>
+      </w:pPr>
+      <w:r>
+        <w:rPr>
+          <w:lang w:val="en-VN"/>
+        </w:rPr>
+        <w:t>J. Wang, W. Wang, Z. Wang, L. Wang, D. Feng, and T. Tan, “Stacked Memory Network for Video Summarization,” in Proc. of the 27th ACM Int. Conf. on Multimedia (MM ’19). New York, NY, USA: ACM, 2019, p. 836–844.</w:t>
+      </w:r>
+    </w:p>
+    <w:p>
+      <w:pPr>
+        <w:pStyle w:val="references"/>
+        <w:rPr>
+          <w:lang w:val="en-VN"/>
+        </w:rPr>
+      </w:pPr>
+      <w:r>
+        <w:rPr>
+          <w:lang w:val="en-VN"/>
+        </w:rPr>
+        <w:t>M. Elfeki and A. Borji, “Video Summarization Via Actionness Ranking,” in IEEE Winter Conf. on Applications of Computer Vision (WACV), Waikoloa Village, HI, USA, January 7-11, 2019, Jan 2019, pp. 754–763.</w:t>
+      </w:r>
+    </w:p>
+    <w:p>
+      <w:pPr>
+        <w:pStyle w:val="references"/>
+        <w:rPr>
+          <w:lang w:val="en-VN"/>
+        </w:rPr>
+      </w:pPr>
+      <w:bookmarkStart w:id="19" w:name="_Ref98966409"/>
+      <w:r>
+        <w:rPr>
+          <w:lang w:val="en-VN"/>
+        </w:rPr>
+        <w:t>B. Mahasseni, M. Lam, and S. Todorovic, “Unsupervised Video Summarization with Adversarial LSTM Networks,” in 2017 IEEE/CVF Conf. on Computer Vision and Pattern Recognition (CVPR), 2017, pp. 2982–2991.</w:t>
+      </w:r>
+      <w:bookmarkEnd w:id="19"/>
+    </w:p>
+    <w:p>
+      <w:pPr>
+        <w:pStyle w:val="references"/>
+        <w:rPr>
+          <w:lang w:val="en-VN"/>
+        </w:rPr>
+      </w:pPr>
+      <w:r>
+        <w:rPr>
+          <w:lang w:val="en-VN"/>
+        </w:rPr>
+        <w:t>E. Apostolidis, A. I. Metsai, E. Adamantidou, V. Mezaris, and I. Patras, “A stepwise, label-based approach for improving the adversarial training in unsupervised video summarization,” in Proc. of the 1st Int. Workshop on AI for Smart TV Content Production, Access and Delivery (AI4TV ’19). New York, NY, USA: ACM, 2019, pp. 17–25.</w:t>
+      </w:r>
+    </w:p>
+    <w:p>
+      <w:pPr>
+        <w:pStyle w:val="references"/>
+        <w:rPr>
+          <w:lang w:val="en-VN"/>
+        </w:rPr>
+      </w:pPr>
+      <w:r>
+        <w:rPr>
+          <w:lang w:val="en-VN"/>
+        </w:rPr>
+        <w:t>T. Fu, S. Tai, and H. Chen, “Attentive and Adversarial Learning for Video Summarization,” in IEEE Winter Conf. on Applications of Computer Vision (WACV), Waikoloa Village, HI, USA, January 7-11, 2019, 2019, pp. 1579–1587.</w:t>
+      </w:r>
+    </w:p>
+    <w:p>
+      <w:pPr>
+        <w:pStyle w:val="references"/>
+        <w:rPr>
+          <w:lang w:val="en-VN"/>
+        </w:rPr>
+      </w:pPr>
+      <w:r>
+        <w:rPr>
+          <w:lang w:val="en-VN"/>
+        </w:rPr>
+        <w:t>Y. Jung, D. Cho, D. Kim, S. Woo, and I. S. Kweon, “Discriminative feature learning for unsupervised video summarization,” in Proc. of the 2019 AAAI Conf. on Artificial Intelligence, 2019.</w:t>
+      </w:r>
+    </w:p>
+    <w:p>
+      <w:pPr>
+        <w:pStyle w:val="references"/>
+        <w:rPr>
+          <w:lang w:val="en-VN"/>
+        </w:rPr>
+      </w:pPr>
+      <w:r>
+        <w:rPr>
+          <w:lang w:val="en-VN"/>
+        </w:rPr>
+        <w:t>L. Yuan, F. E. H. Tay, P. Li, L. Zhou, and J. Feng, “Cycle-SUM: CycleConsistent Adversarial LSTM Networks for Unsupervised Video Summarization,” in Proc. of the 2019 AAAI Conf. on Artificial Intelligence, 2019.</w:t>
+      </w:r>
+    </w:p>
+    <w:p>
+      <w:pPr>
+        <w:pStyle w:val="references"/>
+        <w:rPr>
+          <w:lang w:val="en-VN"/>
+        </w:rPr>
+      </w:pPr>
+      <w:r>
+        <w:rPr>
+          <w:lang w:val="en-VN"/>
+        </w:rPr>
+        <w:t>E. Apostolidis, E. Adamantidou, A. I. Metsai, V. Mezaris, and I. Patras, “Unsupervised Video Summarization via Attention-Driven Adversarial Learning,” in Proc. of the 26th Int. Conf. on Multimedia Modeling (MMM 2020). Cham: Springer International Publishing, 2020, pp. 492–504.</w:t>
+      </w:r>
+    </w:p>
+    <w:p>
+      <w:pPr>
+        <w:pStyle w:val="references"/>
+        <w:rPr>
+          <w:lang w:val="en-VN"/>
+        </w:rPr>
+      </w:pPr>
+      <w:r>
+        <w:rPr>
+          <w:lang w:val="en-VN"/>
+        </w:rPr>
+        <w:t>X. He, Y. Hua, T. Song, Z. Zhang, Z. Xue, R. Ma, N. Robertson, and H. Guan, “Unsupervised Video Summarization with Attentive Conditional Generative Adversarial Networks,” in Proc. of the 27th ACM Int. Conf. on Multimedia (MM ’19). New York, NY, USA: ACM, 2019, pp. 2296–2304.</w:t>
+      </w:r>
+    </w:p>
+    <w:p>
+      <w:pPr>
+        <w:pStyle w:val="references"/>
+        <w:rPr>
+          <w:lang w:val="en-VN"/>
+        </w:rPr>
+      </w:pPr>
+      <w:r>
+        <w:rPr>
+          <w:lang w:val="en-VN"/>
+        </w:rPr>
         <w:lastRenderedPageBreak/>
-        <w:t>B. T. Truong and S. Venkatesh, “Video Abstraction: A Systematic Review and Classification,” ACM Trans. Multimedia Comput. Commun. Appl., vol. 3, no. 1, p. 3–es, Feb. 2007.</w:t>
-      </w:r>
-      <w:bookmarkEnd w:id="2"/>
-    </w:p>
-    <w:p>
-      <w:pPr>
-        <w:pStyle w:val="references"/>
-        <w:rPr>
-          <w:lang w:val="en-VN"/>
-        </w:rPr>
-      </w:pPr>
-      <w:bookmarkStart w:id="3" w:name="_Ref98286883"/>
-      <w:r>
-        <w:rPr>
-          <w:lang w:val="en-VN"/>
-        </w:rPr>
-        <w:t>A. G. Money and H. Agius, “Video summarisation: A conceptual framework and survey of the state of the art,” Journal of Visual Communication and Image Representation, vol. 19, no. 2, pp. 121 – 143, 2008.</w:t>
-      </w:r>
-      <w:bookmarkEnd w:id="3"/>
-    </w:p>
-    <w:p>
-      <w:pPr>
-        <w:pStyle w:val="references"/>
-        <w:rPr>
-          <w:lang w:val="en-VN"/>
-        </w:rPr>
-      </w:pPr>
-      <w:bookmarkStart w:id="4" w:name="_Ref98286898"/>
-      <w:r>
-        <w:rPr>
-          <w:lang w:val="en-VN"/>
-        </w:rPr>
-        <w:t>R. M. Jiang, A. H. Sadka, and D. Crookes, Advances in Video Summarization and Skimming. Berlin, Heidelberg: Springer Berlin Heidelberg, 2009, pp. 27–50.</w:t>
-      </w:r>
-      <w:bookmarkEnd w:id="4"/>
-    </w:p>
-    <w:p>
-      <w:pPr>
-        <w:pStyle w:val="references"/>
-        <w:rPr>
-          <w:lang w:val="en-VN"/>
-        </w:rPr>
-      </w:pPr>
-      <w:bookmarkStart w:id="5" w:name="_Ref98286909"/>
-      <w:r>
-        <w:rPr>
-          <w:lang w:val="en-VN"/>
-        </w:rPr>
-        <w:t>W. Hu, N. Xie, L. Li, X. Zeng, and S. Maybank, “A Survey on Visual Content-Based Video Indexing and Retrieval,” IEEE Trans. on Systems, Man, and Cybernetics, Part C (Applications and Reviews), vol. 41, no. 6, pp. 797–819, 2011.</w:t>
-      </w:r>
-      <w:bookmarkEnd w:id="5"/>
-    </w:p>
-    <w:p>
-      <w:pPr>
-        <w:pStyle w:val="references"/>
-        <w:rPr>
-          <w:lang w:val="en-VN"/>
-        </w:rPr>
-      </w:pPr>
-      <w:bookmarkStart w:id="6" w:name="_Ref98286919"/>
-      <w:r>
-        <w:rPr>
-          <w:lang w:val="en-VN"/>
-        </w:rPr>
-        <w:t>M. Ajmal, M. H. Ashraf, M. Shakir, Y. Abbas, and F. A. Shah, “Video Summarization: Techniques and Classification,” in Computer Vision and Graphics, L. Bolc, R. Tadeusiewicz, L. J. Chmielewski, and K. Wojciechowski, Eds. Berlin, Heidelberg: Springer Berlin Heidelberg, 2012, pp. 1–13.</w:t>
-      </w:r>
-      <w:bookmarkEnd w:id="6"/>
-    </w:p>
-    <w:p>
-      <w:pPr>
-        <w:pStyle w:val="references"/>
-        <w:rPr>
-          <w:lang w:val="en-VN"/>
-        </w:rPr>
-      </w:pPr>
-      <w:bookmarkStart w:id="7" w:name="_Ref98286935"/>
-      <w:r>
-        <w:rPr>
-          <w:lang w:val="en-VN"/>
-        </w:rPr>
-        <w:t>A. G. del Molino, C. Tan, J. Lim, and A. Tan, “Summarization of Egocentric Videos: A Comprehensive Survey,” IEEE Trans. on HumanMachine Systems, vol. 47, no. 1, pp. 65–76, Feb 2017.</w:t>
-      </w:r>
-      <w:bookmarkEnd w:id="7"/>
-    </w:p>
-    <w:p>
-      <w:pPr>
-        <w:pStyle w:val="references"/>
-        <w:rPr>
-          <w:lang w:val="en-VN"/>
-        </w:rPr>
-      </w:pPr>
-      <w:bookmarkStart w:id="8" w:name="_Ref98286944"/>
-      <w:r>
-        <w:rPr>
-          <w:lang w:val="en-VN"/>
-        </w:rPr>
-        <w:t>M. Basavarajaiah and P. Sharma, “Survey of Compressed Domain Video Summarization Techniques,” ACM Computing Surveys, vol. 52, no. 6, Oct. 2019.</w:t>
-      </w:r>
-      <w:bookmarkEnd w:id="8"/>
-    </w:p>
-    <w:p>
-      <w:pPr>
-        <w:pStyle w:val="references"/>
-        <w:rPr>
-          <w:lang w:val="en-VN"/>
-        </w:rPr>
-      </w:pPr>
-      <w:bookmarkStart w:id="9" w:name="_Ref98287022"/>
-      <w:r>
-        <w:rPr>
-          <w:lang w:val="en-VN"/>
-        </w:rPr>
-        <w:t>V. V. K., D. Sen, and B. Raman, “Video Skimming: Taxonomy and Comprehensive Survey,” ACM Computing Surveys, vol. 52, no. 5, Sep. 2019.</w:t>
-      </w:r>
-      <w:bookmarkEnd w:id="9"/>
-    </w:p>
-    <w:p>
-      <w:pPr>
-        <w:pStyle w:val="references"/>
-        <w:rPr>
-          <w:lang w:val="en-VN"/>
-        </w:rPr>
-      </w:pPr>
-      <w:r>
-        <w:rPr>
-          <w:lang w:val="en-VN"/>
-        </w:rPr>
-        <w:t>M. Gygli, H. Grabner, and L. V. Gool, “Video summarization by learning submodular mixtures of objectives,” in 2015 IEEE/CVF Conf. on Computer Vision and Pattern Recognition (CVPR), June 2015, pp. 3090–3098.</w:t>
-      </w:r>
-    </w:p>
-    <w:p>
-      <w:pPr>
-        <w:pStyle w:val="references"/>
-        <w:rPr>
-          <w:lang w:val="en-VN"/>
-        </w:rPr>
-      </w:pPr>
-      <w:r>
-        <w:rPr>
-          <w:lang w:val="en-VN"/>
-        </w:rPr>
-        <w:t>K. Zhang, W.-L. Chao, F. Sha, and K. Grauman, “Summary Transfer: Exemplar-Based Subset Selection for Video Summarization,” in 2016 IEEE/CVF Conf. on Computer Vision and Pattern Recognition (CVPR), 2016, pp. 1059–1067.</w:t>
-      </w:r>
-    </w:p>
-    <w:p>
-      <w:pPr>
-        <w:pStyle w:val="references"/>
-        <w:rPr>
-          <w:lang w:val="en-VN"/>
-        </w:rPr>
-      </w:pPr>
-      <w:bookmarkStart w:id="10" w:name="_Ref98287143"/>
-      <w:r>
-        <w:rPr>
-          <w:lang w:val="en-VN"/>
-        </w:rPr>
-        <w:t>M. Ma, S. Mei, S. Wan, Z. Wang, D. D. Feng, and M. Bennamoun, “Similarity based block sparse subset selection for video summarization,” IEEE Trans. on Circuits and Systems for Video Technology, pp. 1–1, 2020.</w:t>
-      </w:r>
-      <w:bookmarkEnd w:id="10"/>
-    </w:p>
-    <w:p>
-      <w:pPr>
-        <w:pStyle w:val="references"/>
-        <w:rPr>
-          <w:lang w:val="en-VN"/>
-        </w:rPr>
-      </w:pPr>
-      <w:bookmarkStart w:id="11" w:name="_Ref98938574"/>
-      <w:r>
-        <w:rPr>
-          <w:lang w:val="en-VN"/>
-        </w:rPr>
-        <w:t>Y. Li, T. Zhang, and D. Tretter, “An overview of video abstraction techniques,” Hewlett Packard, Technical Reports, 01 2001.</w:t>
-      </w:r>
-      <w:bookmarkEnd w:id="11"/>
-    </w:p>
-    <w:p>
-      <w:pPr>
-        <w:pStyle w:val="references"/>
-        <w:rPr>
-          <w:lang w:val="en-VN"/>
-        </w:rPr>
-      </w:pPr>
-      <w:bookmarkStart w:id="12" w:name="_Ref98938587"/>
-      <w:r>
-        <w:rPr>
-          <w:lang w:val="en-VN"/>
-        </w:rPr>
-        <w:t>J. Calic, D. P. Gibson, and N. W. Campbell, “Efficient Layout of Comic-Like Video Summaries,” IEEE Trans. on Circuits and Systems for Video Technology, vol. 17, no. 7, pp. 931–936, July 2007.</w:t>
-      </w:r>
-      <w:bookmarkEnd w:id="12"/>
-    </w:p>
-    <w:p>
-      <w:pPr>
-        <w:pStyle w:val="references"/>
-        <w:rPr>
-          <w:lang w:val="en-VN"/>
-        </w:rPr>
-      </w:pPr>
-      <w:bookmarkStart w:id="13" w:name="_Ref98938589"/>
-      <w:r>
-        <w:rPr>
-          <w:lang w:val="en-VN"/>
-        </w:rPr>
-        <w:t>T. Wang, T. Mei, X. Hua, X. Liu, and H. Zhou, “Video Collage: A Novel Presentation of Video Sequence,” in 2007 IEEE Int. Conf. on Multimedia and Expo, July 2007, pp. 1479–1482.</w:t>
-      </w:r>
-      <w:bookmarkEnd w:id="13"/>
-    </w:p>
-    <w:p>
-      <w:pPr>
-        <w:pStyle w:val="references"/>
-        <w:rPr>
-          <w:lang w:val="en-VN"/>
-        </w:rPr>
-      </w:pPr>
-      <w:bookmarkStart w:id="14" w:name="_Ref98938723"/>
-      <w:r>
-        <w:rPr>
-          <w:lang w:val="en-VN"/>
-        </w:rPr>
-        <w:t>C. Szegedy, Wei Liu, Yangqing Jia, P. Sermanet, S. Reed, D. Anguelov, D. Erhan, V. Vanhoucke, and A. Rabinovich, “Going deeper with convolutions,” in 2015 IEEE/CVF Conf. on Computer Vision and Pattern Recognition (CVPR), June 2015, pp. 1–9.</w:t>
-      </w:r>
-      <w:bookmarkEnd w:id="14"/>
-    </w:p>
-    <w:p>
-      <w:pPr>
-        <w:pStyle w:val="references"/>
-        <w:rPr>
-          <w:lang w:val="en-VN"/>
-        </w:rPr>
-      </w:pPr>
-      <w:r>
-        <w:rPr>
-          <w:lang w:val="en-VN"/>
-        </w:rPr>
-        <w:t>C. Szegedy, V. Vanhoucke, S. Ioffe, J. Shlens, and Z. Wojna, “Rethinking the inception architecture for computer vision,” in 2016 IEEE/CVF Conf. on Computer Vision and Pattern Recognition (CVPR), 2016, pp. 2818–2826.</w:t>
-      </w:r>
-    </w:p>
-    <w:p>
-      <w:pPr>
-        <w:pStyle w:val="references"/>
-        <w:rPr>
-          <w:lang w:val="en-VN"/>
-        </w:rPr>
-      </w:pPr>
-      <w:bookmarkStart w:id="15" w:name="_Ref98938741"/>
-      <w:r>
-        <w:rPr>
-          <w:lang w:val="en-VN"/>
-        </w:rPr>
-        <w:t>A. Krizhevsky, I. Sutskever, and G. E. Hinton, “Imagenet classification with deep convolutional neural networks,” in Advances in Neural Information Processing Systems, 2012, pp. 1097–1105.</w:t>
-      </w:r>
-      <w:bookmarkEnd w:id="15"/>
-    </w:p>
-    <w:p>
-      <w:pPr>
-        <w:pStyle w:val="references"/>
-        <w:rPr>
-          <w:lang w:val="en-VN"/>
-        </w:rPr>
-      </w:pPr>
-      <w:bookmarkStart w:id="16" w:name="_Ref98938758"/>
-      <w:r>
-        <w:rPr>
-          <w:lang w:val="en-VN"/>
-        </w:rPr>
-        <w:t>K. He, X. Zhang, S. Ren, and J. Sun, “Deep residual learning for image recognition,” in 2016 IEEE/CVF Conf. on Computer Vision and Pattern Recognition (CVPR), 2016, pp. 770–778.</w:t>
-      </w:r>
-      <w:bookmarkEnd w:id="16"/>
-    </w:p>
-    <w:p>
-      <w:pPr>
-        <w:pStyle w:val="references"/>
-        <w:rPr>
-          <w:lang w:val="en-VN"/>
-        </w:rPr>
-      </w:pPr>
-      <w:bookmarkStart w:id="17" w:name="_Ref98938772"/>
-      <w:r>
-        <w:rPr>
-          <w:lang w:val="en-VN"/>
-        </w:rPr>
-        <w:t>K. Simonyan and A. Zisserman, “Very deep convolutional networks for large-scale image recognition,” in Int. Conf. on Learning Representations, 2015</w:t>
-      </w:r>
-      <w:bookmarkEnd w:id="17"/>
-    </w:p>
-    <w:p>
-      <w:pPr>
-        <w:pStyle w:val="references"/>
-        <w:rPr>
-          <w:lang w:val="en-VN"/>
-        </w:rPr>
-      </w:pPr>
-      <w:bookmarkStart w:id="18" w:name="_Ref98938823"/>
-      <w:r>
-        <w:rPr>
-          <w:lang w:val="en-VN"/>
-        </w:rPr>
-        <w:t>K. Zhang, W.-L. Chao, F. Sha, and K. Grauman, “Video Summarization with Long Short-Term Memory,” in Europ. Conf. on Computer Vision (ECCV) 2016, B. Leibe, J. Matas, N. Sebe, and M. Welling, Eds. Cham: Springer International Publishing, 2016, pp. 766–782</w:t>
-      </w:r>
-      <w:bookmarkEnd w:id="18"/>
-    </w:p>
-    <w:p>
-      <w:pPr>
-        <w:pStyle w:val="references"/>
-        <w:rPr>
-          <w:lang w:val="en-VN"/>
-        </w:rPr>
-      </w:pPr>
-      <w:r>
-        <w:rPr>
-          <w:lang w:val="en-VN"/>
-        </w:rPr>
-        <w:t>B. Zhao, X. Li, and X. Lu, “Hierarchical Recurrent Neural Network for Video Summarization,” in Proc. of the 2017 ACM on Multimedia Conf. (MM ’17). New York, NY, USA: ACM, 2017, pp. 863–871.</w:t>
-      </w:r>
-    </w:p>
-    <w:p>
-      <w:pPr>
-        <w:pStyle w:val="references"/>
-        <w:rPr>
-          <w:lang w:val="en-VN"/>
-        </w:rPr>
-      </w:pPr>
-      <w:r>
-        <w:rPr>
-          <w:lang w:val="en-VN"/>
-        </w:rPr>
-        <w:t>L. Lebron Casas and E. Koblents, “Video Summarization with LSTM and Deep Attention Models,” in MultiMedia Modeling, I. Kompatsiaris, B. Huet, V. Mezaris, C. Gurrin, W.-H. Cheng, and S. Vrochidis, Eds. Cham: Springer International Publishing, 2019, pp. 67–79.</w:t>
-      </w:r>
-    </w:p>
-    <w:p>
-      <w:pPr>
-        <w:pStyle w:val="references"/>
-        <w:rPr>
-          <w:lang w:val="en-VN"/>
-        </w:rPr>
-      </w:pPr>
-      <w:r>
-        <w:rPr>
-          <w:lang w:val="en-VN"/>
-        </w:rPr>
-        <w:t>J. Fajtl, H. S. Sokeh, V. Argyriou, D. Monekosso, and P. Remagnino, “Summarizing Videos with Attention,” in Asian Conf. on Computer Vision (ACCV) 2018 Workshops, G. Carneiro and S. You, Eds. Cham: Springer International Publishing, 2019, pp. 39–54.</w:t>
-      </w:r>
-    </w:p>
-    <w:p>
-      <w:pPr>
-        <w:pStyle w:val="references"/>
-        <w:rPr>
-          <w:lang w:val="en-VN"/>
-        </w:rPr>
-      </w:pPr>
-      <w:r>
-        <w:rPr>
-          <w:lang w:val="en-VN"/>
-        </w:rPr>
-        <w:t>Z. Ji, K. Xiong, Y. Pang, and X. Li, “Video Summarization With Attention-Based Encoder–Decoder Networks,” IEEE Trans. on Circuits and Systems for Video Technology, vol. 30, no. 6, pp. 1709–1717, 2020</w:t>
-      </w:r>
-      <w:r>
-        <w:rPr>
-          <w:lang w:val="vi-VN"/>
-        </w:rPr>
-        <w:t>.</w:t>
-      </w:r>
-    </w:p>
-    <w:p>
-      <w:pPr>
-        <w:pStyle w:val="references"/>
-        <w:rPr>
-          <w:lang w:val="en-VN"/>
-        </w:rPr>
-      </w:pPr>
-      <w:r>
-        <w:rPr>
-          <w:lang w:val="en-VN"/>
-        </w:rPr>
-        <w:t>Z. Ji, F. Jiao, Y. Pang, and L. Shao, “Deep attentive and semantic preserving video summarization,” Neurocomputing, vol. 405, pp. 200 – 207, 2020.</w:t>
-      </w:r>
-    </w:p>
-    <w:p>
-      <w:pPr>
-        <w:pStyle w:val="references"/>
-        <w:rPr>
-          <w:lang w:val="en-VN"/>
-        </w:rPr>
-      </w:pPr>
-      <w:r>
-        <w:rPr>
-          <w:lang w:val="en-VN"/>
-        </w:rPr>
-        <w:t>M. Rochan, L. Ye, and Y. Wang, “Video Summarization Using Fully Convolutional Sequence Networks,” in Europ. Conf. on Computer Vision (ECCV) 2018, V. Ferrari, M. Hebert, C. Sminchisescu, and Y. Weiss, Eds. Cham: Springer International Publishing, 2018, pp. 358–374.</w:t>
-      </w:r>
-    </w:p>
-    <w:p>
-      <w:pPr>
-        <w:pStyle w:val="references"/>
-        <w:rPr>
-          <w:lang w:val="en-VN"/>
-        </w:rPr>
-      </w:pPr>
-      <w:r>
-        <w:rPr>
-          <w:lang w:val="en-VN"/>
-        </w:rPr>
-        <w:t>L. Feng, Z. Li, Z. Kuang, and W. Zhang, “Extractive Video Summarizer with Memory Augmented Neural Networks,” in Proc. of the 26th ACM Int. Conf. on Multimedia (MM ’18). New York, NY, USA: ACM, 2018, pp. 976–983.</w:t>
-      </w:r>
-    </w:p>
-    <w:p>
-      <w:pPr>
-        <w:pStyle w:val="references"/>
-        <w:rPr>
-          <w:lang w:val="en-VN"/>
-        </w:rPr>
-      </w:pPr>
-      <w:r>
-        <w:rPr>
-          <w:lang w:val="en-VN"/>
-        </w:rPr>
-        <w:t>J. Wang, W. Wang, Z. Wang, L. Wang, D. Feng, and T. Tan, “Stacked Memory Network for Video Summarization,” in Proc. of the 27th ACM Int. Conf. on Multimedia (MM ’19). New York, NY, USA: ACM, 2019, p. 836–844.</w:t>
-      </w:r>
-    </w:p>
-    <w:p>
-      <w:pPr>
-        <w:pStyle w:val="references"/>
-        <w:rPr>
-          <w:lang w:val="en-VN"/>
-        </w:rPr>
-      </w:pPr>
-      <w:r>
-        <w:rPr>
-          <w:lang w:val="en-VN"/>
-        </w:rPr>
-        <w:t>M. Elfeki and A. Borji, “Video Summarization Via Actionness Ranking,” in IEEE Winter Conf. on Applications of Computer Vision (WACV), Waikoloa Village, HI, USA, January 7-11, 2019, Jan 2019, pp. 754–763.</w:t>
-      </w:r>
-    </w:p>
-    <w:p>
-      <w:pPr>
-        <w:pStyle w:val="references"/>
-        <w:rPr>
-          <w:lang w:val="en-VN"/>
-        </w:rPr>
-      </w:pPr>
-      <w:bookmarkStart w:id="19" w:name="_Ref98966409"/>
-      <w:r>
-        <w:rPr>
-          <w:lang w:val="en-VN"/>
-        </w:rPr>
-        <w:t>B. Mahasseni, M. Lam, and S. Todorovic, “Unsupervised Video Summarization with Adversarial LSTM Networks,” in 2017 IEEE/CVF Conf. on Computer Vision and Pattern Recognition (CVPR), 2017, pp. 2982–2991.</w:t>
-      </w:r>
-      <w:bookmarkEnd w:id="19"/>
-    </w:p>
-    <w:p>
-      <w:pPr>
-        <w:pStyle w:val="references"/>
-        <w:rPr>
-          <w:lang w:val="en-VN"/>
-        </w:rPr>
-      </w:pPr>
-      <w:r>
-        <w:rPr>
-          <w:lang w:val="en-VN"/>
-        </w:rPr>
-        <w:t>E. Apostolidis, A. I. Metsai, E. Adamantidou, V. Mezaris, and I. Patras, “A stepwise, label-based approach for improving the adversarial training in unsupervised video summarization,” in Proc. of the 1st Int. Workshop on AI for Smart TV Content Production, Access and Delivery (AI4TV ’19). New York, NY, USA: ACM, 2019, pp. 17–25.</w:t>
-      </w:r>
-    </w:p>
-    <w:p>
-      <w:pPr>
-        <w:pStyle w:val="references"/>
-        <w:rPr>
-          <w:lang w:val="en-VN"/>
-        </w:rPr>
-      </w:pPr>
-      <w:r>
-        <w:rPr>
-          <w:lang w:val="en-VN"/>
-        </w:rPr>
-        <w:t>T. Fu, S. Tai, and H. Chen, “Attentive and Adversarial Learning for Video Summarization,” in IEEE Winter Conf. on Applications of Computer Vision (WACV), Waikoloa Village, HI, USA, January 7-11, 2019, 2019, pp. 1579–1587.</w:t>
-      </w:r>
-    </w:p>
-    <w:p>
-      <w:pPr>
-        <w:pStyle w:val="references"/>
-        <w:rPr>
-          <w:lang w:val="en-VN"/>
-        </w:rPr>
-      </w:pPr>
-      <w:r>
-        <w:rPr>
-          <w:lang w:val="en-VN"/>
-        </w:rPr>
-        <w:t>Y. Jung, D. Cho, D. Kim, S. Woo, and I. S. Kweon, “Discriminative feature learning for unsupervised video summarization,” in Proc. of the 2019 AAAI Conf. on Artificial Intelligence, 2019.</w:t>
-      </w:r>
-    </w:p>
-    <w:p>
-      <w:pPr>
-        <w:pStyle w:val="references"/>
-        <w:rPr>
-          <w:lang w:val="en-VN"/>
-        </w:rPr>
-      </w:pPr>
-      <w:r>
-        <w:rPr>
-          <w:lang w:val="en-VN"/>
-        </w:rPr>
-        <w:t>L. Yuan, F. E. H. Tay, P. Li, L. Zhou, and J. Feng, “Cycle-SUM: CycleConsistent Adversarial LSTM Networks for Unsupervised Video Summarization,” in Proc. of the 2019 AAAI Conf. on Artificial Intelligence, 2019.</w:t>
-      </w:r>
-    </w:p>
-    <w:p>
-      <w:pPr>
-        <w:pStyle w:val="references"/>
-        <w:rPr>
-          <w:lang w:val="en-VN"/>
-        </w:rPr>
-      </w:pPr>
-      <w:r>
-        <w:rPr>
-          <w:lang w:val="en-VN"/>
-        </w:rPr>
-        <w:t>E. Apostolidis, E. Adamantidou, A. I. Metsai, V. Mezaris, and I. Patras, “Unsupervised Video Summarization via Attention-Driven Adversarial Learning,” in Proc. of the 26th Int. Conf. on Multimedia Modeling (MMM 2020). Cham: Springer International Publishing, 2020, pp. 492–504.</w:t>
-      </w:r>
-    </w:p>
-    <w:p>
-      <w:pPr>
-        <w:pStyle w:val="references"/>
-        <w:rPr>
-          <w:lang w:val="en-VN"/>
-        </w:rPr>
-      </w:pPr>
-      <w:r>
-        <w:rPr>
-          <w:lang w:val="en-VN"/>
-        </w:rPr>
-        <w:t>X. He, Y. Hua, T. Song, Z. Zhang, Z. Xue, R. Ma, N. Robertson, and H. Guan, “Unsupervised Video Summarization with Attentive Conditional Generative Adversarial Networks,” in Proc. of the 27th ACM Int. Conf. on Multimedia (MM ’19). New York, NY, USA: ACM, 2019, pp. 2296–2304.</w:t>
-      </w:r>
-    </w:p>
-    <w:p>
-      <w:pPr>
-        <w:pStyle w:val="references"/>
-        <w:rPr>
-          <w:lang w:val="en-VN"/>
-        </w:rPr>
-      </w:pPr>
-      <w:r>
-        <w:rPr>
-          <w:lang w:val="en-VN"/>
-        </w:rPr>
         <w:t>M. Rochan and Y. Wang, “Video Summarization by Learning From Unpaired Data,” in 2019 IEEE/CVF Conf. on Computer Vision and Pattern Recognition (CVPR), June 2019, pp. 7894–7903.</w:t>
       </w:r>
     </w:p>
@@ -7810,7 +7952,6 @@
         <w:rPr>
           <w:lang w:val="en-VN"/>
         </w:rPr>
-        <w:lastRenderedPageBreak/>
         <w:t>B. Zhao, X. Li, and X. Lu, “Property-constrained dual learning for video summarization,” IEEE Trans. on Neural Networks and Learning Systems, vol. 31, no. 10, pp. 3989–4000, 2020.</w:t>
       </w:r>
     </w:p>
@@ -8103,7 +8244,13 @@
         <w:rPr>
           <w:lang w:val="en-VN"/>
         </w:rPr>
-        <w:t>G. E. Hinton, S. Osindero, and Y.-W. Teh, “A fast learning algorithm for deep belief nets,” Neural Comput., vol. 18, no. 7, p. 1527–1554, Jul.</w:t>
+        <w:t xml:space="preserve">G. E. Hinton, S. Osindero, and Y.-W. Teh, “A fast learning algorithm for deep belief nets,” Neural Comput., vol. 18, no. 7, p. 1527–1554, </w:t>
+      </w:r>
+      <w:r>
+        <w:rPr>
+          <w:lang w:val="en-VN"/>
+        </w:rPr>
+        <w:t>Jul.</w:t>
       </w:r>
       <w:r>
         <w:rPr>
@@ -8171,13 +8318,7 @@
         <w:rPr>
           <w:lang w:val="en-VN"/>
         </w:rPr>
-        <w:t xml:space="preserve">R. Salakhutdinov and G. Hinton, “Deep boltzmann machines,” in Proc. of the 12th Int. Conf. on Artificial Intelligence and Statistics, ser. Proc. </w:t>
-      </w:r>
-      <w:r>
-        <w:rPr>
-          <w:lang w:val="en-VN"/>
-        </w:rPr>
-        <w:t xml:space="preserve">of Machine Learning Research, D. van Dyk and M. Welling, Eds., vol. 5. Hilton Clearwater Beach Resort, Clearwater Beach, Florida USA: PMLR, 16–18 Apr 2009, pp. 448–455. [Online]. Available: </w:t>
+        <w:t xml:space="preserve">R. Salakhutdinov and G. Hinton, “Deep boltzmann machines,” in Proc. of the 12th Int. Conf. on Artificial Intelligence and Statistics, ser. Proc. of Machine Learning Research, D. van Dyk and M. Welling, Eds., vol. 5. Hilton Clearwater Beach Resort, Clearwater Beach, Florida USA: PMLR, 16–18 Apr 2009, pp. 448–455. [Online]. Available: </w:t>
       </w:r>
       <w:hyperlink r:id="rId21" w:history="1">
         <w:r>
@@ -8495,7 +8636,14 @@
         <w:rPr>
           <w:lang w:val="en-VN"/>
         </w:rPr>
-        <w:t xml:space="preserve">A. L. Maas, P. Qi, Z. Xie, A. Y. Hannun, C. T. Lengerich, D. Jurafsky, and A. Y. Ng, “Building dnn acoustic models for large vocabulary speech recognition,” Comput. Speech Lang., vol. 41, no. C, p. 195–213, Jan. 2017. [Online]. Available: </w:t>
+        <w:t xml:space="preserve">A. L. Maas, P. Qi, Z. Xie, A. Y. Hannun, C. T. Lengerich, D. Jurafsky, and A. Y. Ng, “Building dnn acoustic models for large vocabulary </w:t>
+      </w:r>
+      <w:r>
+        <w:rPr>
+          <w:lang w:val="en-VN"/>
+        </w:rPr>
+        <w:lastRenderedPageBreak/>
+        <w:t xml:space="preserve">speech recognition,” Comput. Speech Lang., vol. 41, no. C, p. 195–213, Jan. 2017. [Online]. Available: </w:t>
       </w:r>
       <w:hyperlink r:id="rId27" w:history="1">
         <w:r>
@@ -8536,7 +8684,6 @@
         <w:rPr>
           <w:lang w:val="en-VN"/>
         </w:rPr>
-        <w:lastRenderedPageBreak/>
         <w:t>T. Liu, Q. Meng, A. Vlontzos, J. Tan, D. Rueckert, and B. Kainz, “Ultrasound video summarization using deep reinforcement learning,” in Medical Image Computing and Computer Assisted Intervention – MICCAI 2020, A. L. Martel, P. Abolmaesumi, D. Stoyanov, D. Mateus, M. A. Zuluaga, S. K. Zhou, D. Racoceanu, and L. Joskowicz, Eds. Cham: Springer International Publishing, 2020, pp. 483–492.</w:t>
       </w:r>
       <w:bookmarkEnd w:id="37"/>
@@ -9107,7 +9254,15 @@
           <w:i/>
           <w:iCs/>
         </w:rPr>
-        <w:t>Europ. Conf. on Computer Vision (ECCV) 2018</w:t>
+        <w:t xml:space="preserve">Europ. Conf. on </w:t>
+      </w:r>
+      <w:r>
+        <w:rPr>
+          <w:i/>
+          <w:iCs/>
+        </w:rPr>
+        <w:lastRenderedPageBreak/>
+        <w:t>Computer Vision (ECCV) 2018</w:t>
       </w:r>
       <w:r>
         <w:t xml:space="preserve">, V. Ferrari, M. Hebert, C. Sminchisescu, and Y. Weiss, Eds. Cham: Springer International Publishing, 2018, pp. 72–89. [Online]. Available: </w:t>
@@ -9144,7 +9299,6 @@
         <w:pStyle w:val="references"/>
       </w:pPr>
       <w:r>
-        <w:lastRenderedPageBreak/>
         <w:t xml:space="preserve">F. Wang and C. Ngo, “Summarizing Rushes Videos by Motion, Object, and Event Understanding,” </w:t>
       </w:r>
       <w:r>
@@ -9428,7 +9582,10 @@
         <w:t>Proc. of the 2017 Asian Conf. on Computer Vision (ACCV)</w:t>
       </w:r>
       <w:r>
-        <w:t xml:space="preserve">, S.-H. Lai, V. Lepetit, K. Nishino, and Y. Sato, Eds. Cham: Springer International Publishing, 2017, pp. 361–377. </w:t>
+        <w:t xml:space="preserve">, S.-H. Lai, V. Lepetit, </w:t>
+      </w:r>
+      <w:r>
+        <w:t xml:space="preserve">K. Nishino, and Y. Sato, Eds. Cham: Springer International Publishing, 2017, pp. 361–377. </w:t>
       </w:r>
     </w:p>
     <w:p>
@@ -9794,6 +9951,7 @@
         <w:pStyle w:val="references"/>
       </w:pPr>
       <w:r>
+        <w:lastRenderedPageBreak/>
         <w:t xml:space="preserve">M. Demir and H. I. Bozma, “Video Summarization via Segments Summary Graphs,” in </w:t>
       </w:r>
       <w:r>
@@ -9851,7 +10009,6 @@
         <w:pStyle w:val="references"/>
       </w:pPr>
       <w:r>
-        <w:lastRenderedPageBreak/>
         <w:t>M. Otani, Y. Nakahima, E. Rahtu, and J. Heikkila ̈, “Rethinking the Evaluation of Video Summaries,” in 2019 IEEE/CVF Conf. on Computer Vision and Pattern Recognition (CVPR), 2019.</w:t>
       </w:r>
     </w:p>
@@ -9924,18 +10081,18 @@
         <w:pStyle w:val="references"/>
       </w:pPr>
       <w:r>
-        <w:t>A. B. Vasudevan, M. Gygli, A. Volokitin, and L. Van Gool, “Query- adaptive Video Summarization via Quality-aware Relevance Estima- tion,” in Proc. of the 2017 ACM on Multimedia Conf. (MM ’17). New York, NY, USA: ACM, 2017, pp. 582–590.</w:t>
-      </w:r>
-    </w:p>
-    <w:p>
-      <w:pPr>
-        <w:pStyle w:val="references"/>
-      </w:pPr>
-      <w:r>
-        <w:t xml:space="preserve">Y. Zhang, M. C. Kampffmeyer, X. Liang, M. Tan, and E. Xing, “Query-Conditioned Three-Player Adversarial Network for Video Sum- marization,” in British Machine Vision Conference 2018, BMVC </w:t>
-      </w:r>
-      <w:r>
-        <w:t>2018, Northumbria University, Newcastle, UK, September 3-6, 2018, 2018, p. 288.</w:t>
+        <w:t xml:space="preserve">A. B. Vasudevan, M. Gygli, A. Volokitin, and L. Van Gool, “Query- adaptive Video Summarization via Quality-aware Relevance Estima- </w:t>
+      </w:r>
+      <w:r>
+        <w:t>tion,” in Proc. of the 2017 ACM on Multimedia Conf. (MM ’17). New York, NY, USA: ACM, 2017, pp. 582–590.</w:t>
+      </w:r>
+    </w:p>
+    <w:p>
+      <w:pPr>
+        <w:pStyle w:val="references"/>
+      </w:pPr>
+      <w:r>
+        <w:t>Y. Zhang, M. C. Kampffmeyer, X. Liang, M. Tan, and E. Xing, “Query-Conditioned Three-Player Adversarial Network for Video Sum- marization,” in British Machine Vision Conference 2018, BMVC 2018, Northumbria University, Newcastle, UK, September 3-6, 2018, 2018, p. 288.</w:t>
       </w:r>
     </w:p>
     <w:p>

</xml_diff>